<commit_message>
neco.bat uz dela co ma, jen v prepsanem AssemblyInfo chybi dva prazdne radky z puvodniho infa
</commit_message>
<xml_diff>
--- a/Batch files.docx
+++ b/Batch files.docx
@@ -19,8 +19,6 @@
           <w:t>https://ss64.com/nt/for_f.html</w:t>
         </w:r>
       </w:hyperlink>
-      <w:bookmarkStart w:id="0" w:name="_GoBack"/>
-      <w:bookmarkEnd w:id="0"/>
     </w:p>
     <w:p>
       <w:pPr>
@@ -4983,13 +4981,30 @@
       </w:r>
     </w:p>
     <w:p/>
-    <w:p/>
+    <w:p>
+      <w:bookmarkStart w:id="0" w:name="_GoBack"/>
+      <w:bookmarkEnd w:id="0"/>
+    </w:p>
     <w:p>
       <w:pPr>
         <w:pStyle w:val="Nadpis1"/>
       </w:pPr>
       <w:r>
-        <w:t xml:space="preserve">Replace string in file: </w:t>
+        <w:t xml:space="preserve">Replace string in </w:t>
+      </w:r>
+      <w:r>
+        <w:t xml:space="preserve">txt </w:t>
+      </w:r>
+      <w:r>
+        <w:t xml:space="preserve">file: </w:t>
+      </w:r>
+    </w:p>
+    <w:p>
+      <w:pPr>
+        <w:pStyle w:val="Nadpis5"/>
+      </w:pPr>
+      <w:r>
+        <w:t>Prvni verze :</w:t>
       </w:r>
     </w:p>
     <w:p>
@@ -5623,6 +5638,276 @@
       </w:r>
     </w:p>
     <w:p/>
+    <w:p>
+      <w:pPr>
+        <w:pStyle w:val="Nadpis5"/>
+      </w:pPr>
+      <w:r>
+        <w:t>Jina funkcni verze:</w:t>
+      </w:r>
+    </w:p>
+    <w:p>
+      <w:pPr>
+        <w:spacing w:line="240" w:lineRule="auto"/>
+        <w:rPr>
+          <w:sz w:val="20"/>
+        </w:rPr>
+      </w:pPr>
+      <w:r>
+        <w:rPr>
+          <w:sz w:val="20"/>
+        </w:rPr>
+        <w:t>@echo Replacne text definovany v replace:</w:t>
+      </w:r>
+    </w:p>
+    <w:p>
+      <w:pPr>
+        <w:spacing w:line="240" w:lineRule="auto"/>
+        <w:rPr>
+          <w:sz w:val="20"/>
+        </w:rPr>
+      </w:pPr>
+      <w:r>
+        <w:rPr>
+          <w:sz w:val="20"/>
+        </w:rPr>
+        <w:t>rem for /f "skip=1 delims=" %%i in ('%assemblyInfo%') do del "%%i"</w:t>
+      </w:r>
+    </w:p>
+    <w:p>
+      <w:pPr>
+        <w:spacing w:line="240" w:lineRule="auto"/>
+        <w:rPr>
+          <w:sz w:val="20"/>
+        </w:rPr>
+      </w:pPr>
+      <w:r>
+        <w:rPr>
+          <w:sz w:val="20"/>
+        </w:rPr>
+        <w:t>rem find /V "VersionAttribute" %assemblyInfo% &gt; %assemlyInfo%</w:t>
+      </w:r>
+    </w:p>
+    <w:p>
+      <w:pPr>
+        <w:spacing w:line="240" w:lineRule="auto"/>
+        <w:rPr>
+          <w:sz w:val="20"/>
+        </w:rPr>
+      </w:pPr>
+    </w:p>
+    <w:p>
+      <w:pPr>
+        <w:spacing w:line="240" w:lineRule="auto"/>
+        <w:rPr>
+          <w:sz w:val="20"/>
+        </w:rPr>
+      </w:pPr>
+      <w:r>
+        <w:rPr>
+          <w:sz w:val="20"/>
+        </w:rPr>
+        <w:t>@echo off</w:t>
+      </w:r>
+    </w:p>
+    <w:p>
+      <w:pPr>
+        <w:spacing w:line="240" w:lineRule="auto"/>
+        <w:rPr>
+          <w:sz w:val="20"/>
+        </w:rPr>
+      </w:pPr>
+      <w:r>
+        <w:rPr>
+          <w:sz w:val="20"/>
+        </w:rPr>
+        <w:t>set "replace=VersionAttribute"</w:t>
+      </w:r>
+    </w:p>
+    <w:p>
+      <w:pPr>
+        <w:spacing w:line="240" w:lineRule="auto"/>
+        <w:rPr>
+          <w:sz w:val="20"/>
+        </w:rPr>
+      </w:pPr>
+      <w:r>
+        <w:rPr>
+          <w:sz w:val="20"/>
+        </w:rPr>
+        <w:t>set "replaced=different"</w:t>
+      </w:r>
+    </w:p>
+    <w:p>
+      <w:pPr>
+        <w:spacing w:line="240" w:lineRule="auto"/>
+        <w:rPr>
+          <w:sz w:val="20"/>
+        </w:rPr>
+      </w:pPr>
+    </w:p>
+    <w:p>
+      <w:pPr>
+        <w:spacing w:line="240" w:lineRule="auto"/>
+        <w:rPr>
+          <w:sz w:val="20"/>
+        </w:rPr>
+      </w:pPr>
+      <w:r>
+        <w:rPr>
+          <w:sz w:val="20"/>
+        </w:rPr>
+        <w:t>set "source=..\..\_shared\GlobalAssemblyInfo.cs"</w:t>
+      </w:r>
+    </w:p>
+    <w:p>
+      <w:pPr>
+        <w:spacing w:line="240" w:lineRule="auto"/>
+        <w:rPr>
+          <w:sz w:val="20"/>
+        </w:rPr>
+      </w:pPr>
+      <w:r>
+        <w:rPr>
+          <w:sz w:val="20"/>
+        </w:rPr>
+        <w:t>set "target=..\..\_shared\Text.txt"</w:t>
+      </w:r>
+    </w:p>
+    <w:p>
+      <w:pPr>
+        <w:spacing w:line="240" w:lineRule="auto"/>
+        <w:rPr>
+          <w:sz w:val="20"/>
+        </w:rPr>
+      </w:pPr>
+    </w:p>
+    <w:p>
+      <w:pPr>
+        <w:spacing w:line="240" w:lineRule="auto"/>
+        <w:rPr>
+          <w:sz w:val="20"/>
+        </w:rPr>
+      </w:pPr>
+      <w:r>
+        <w:rPr>
+          <w:sz w:val="20"/>
+        </w:rPr>
+        <w:t>setlocal enableDelayedExpansion</w:t>
+      </w:r>
+    </w:p>
+    <w:p>
+      <w:pPr>
+        <w:spacing w:line="240" w:lineRule="auto"/>
+        <w:rPr>
+          <w:sz w:val="20"/>
+        </w:rPr>
+      </w:pPr>
+      <w:r>
+        <w:rPr>
+          <w:sz w:val="20"/>
+        </w:rPr>
+        <w:t>(</w:t>
+      </w:r>
+    </w:p>
+    <w:p>
+      <w:pPr>
+        <w:spacing w:line="240" w:lineRule="auto"/>
+        <w:rPr>
+          <w:sz w:val="20"/>
+        </w:rPr>
+      </w:pPr>
+      <w:r>
+        <w:rPr>
+          <w:sz w:val="20"/>
+        </w:rPr>
+        <w:t xml:space="preserve">   for /F "tokens=1* delims=:" %%a in ('findstr /N "^" %source%') do (</w:t>
+      </w:r>
+    </w:p>
+    <w:p>
+      <w:pPr>
+        <w:spacing w:line="240" w:lineRule="auto"/>
+        <w:rPr>
+          <w:sz w:val="20"/>
+        </w:rPr>
+      </w:pPr>
+      <w:r>
+        <w:rPr>
+          <w:sz w:val="20"/>
+        </w:rPr>
+        <w:t xml:space="preserve">      set "line=%%b"</w:t>
+      </w:r>
+    </w:p>
+    <w:p>
+      <w:pPr>
+        <w:spacing w:line="240" w:lineRule="auto"/>
+        <w:rPr>
+          <w:sz w:val="20"/>
+        </w:rPr>
+      </w:pPr>
+      <w:r>
+        <w:rPr>
+          <w:sz w:val="20"/>
+        </w:rPr>
+        <w:t xml:space="preserve">      if defined line set "line=!line:%replace%=%replaced%!"</w:t>
+      </w:r>
+    </w:p>
+    <w:p>
+      <w:pPr>
+        <w:spacing w:line="240" w:lineRule="auto"/>
+        <w:rPr>
+          <w:sz w:val="20"/>
+        </w:rPr>
+      </w:pPr>
+      <w:r>
+        <w:rPr>
+          <w:sz w:val="20"/>
+        </w:rPr>
+        <w:t xml:space="preserve">      echo(!line!</w:t>
+      </w:r>
+    </w:p>
+    <w:p>
+      <w:pPr>
+        <w:spacing w:line="240" w:lineRule="auto"/>
+        <w:rPr>
+          <w:sz w:val="20"/>
+        </w:rPr>
+      </w:pPr>
+      <w:r>
+        <w:rPr>
+          <w:sz w:val="20"/>
+        </w:rPr>
+        <w:t xml:space="preserve">   )</w:t>
+      </w:r>
+    </w:p>
+    <w:p>
+      <w:pPr>
+        <w:spacing w:line="240" w:lineRule="auto"/>
+        <w:rPr>
+          <w:sz w:val="20"/>
+        </w:rPr>
+      </w:pPr>
+      <w:r>
+        <w:rPr>
+          <w:sz w:val="20"/>
+        </w:rPr>
+        <w:t>) &gt; %target%</w:t>
+      </w:r>
+    </w:p>
+    <w:p>
+      <w:pPr>
+        <w:spacing w:line="240" w:lineRule="auto"/>
+        <w:rPr>
+          <w:sz w:val="20"/>
+        </w:rPr>
+      </w:pPr>
+      <w:r>
+        <w:rPr>
+          <w:sz w:val="20"/>
+        </w:rPr>
+        <w:t>endlocal</w:t>
+      </w:r>
+    </w:p>
     <w:p/>
     <w:sectPr>
       <w:pgSz w:w="12240" w:h="15840"/>
@@ -6229,6 +6514,70 @@
       <w:bCs/>
       <w:sz w:val="36"/>
       <w:szCs w:val="36"/>
+    </w:rPr>
+  </w:style>
+  <w:style w:type="paragraph" w:styleId="Nadpis3">
+    <w:name w:val="heading 3"/>
+    <w:basedOn w:val="Normln"/>
+    <w:next w:val="Normln"/>
+    <w:link w:val="Nadpis3Char"/>
+    <w:uiPriority w:val="9"/>
+    <w:unhideWhenUsed/>
+    <w:qFormat/>
+    <w:rsid w:val="00C90987"/>
+    <w:pPr>
+      <w:keepNext/>
+      <w:keepLines/>
+      <w:spacing w:before="40"/>
+      <w:outlineLvl w:val="2"/>
+    </w:pPr>
+    <w:rPr>
+      <w:rFonts w:asciiTheme="majorHAnsi" w:eastAsiaTheme="majorEastAsia" w:hAnsiTheme="majorHAnsi" w:cstheme="majorBidi"/>
+      <w:color w:val="1F4D78" w:themeColor="accent1" w:themeShade="7F"/>
+      <w:sz w:val="24"/>
+      <w:szCs w:val="24"/>
+    </w:rPr>
+  </w:style>
+  <w:style w:type="paragraph" w:styleId="Nadpis4">
+    <w:name w:val="heading 4"/>
+    <w:basedOn w:val="Normln"/>
+    <w:next w:val="Normln"/>
+    <w:link w:val="Nadpis4Char"/>
+    <w:uiPriority w:val="9"/>
+    <w:unhideWhenUsed/>
+    <w:qFormat/>
+    <w:rsid w:val="00C90987"/>
+    <w:pPr>
+      <w:keepNext/>
+      <w:keepLines/>
+      <w:spacing w:before="40"/>
+      <w:outlineLvl w:val="3"/>
+    </w:pPr>
+    <w:rPr>
+      <w:rFonts w:asciiTheme="majorHAnsi" w:eastAsiaTheme="majorEastAsia" w:hAnsiTheme="majorHAnsi" w:cstheme="majorBidi"/>
+      <w:i/>
+      <w:iCs/>
+      <w:color w:val="2E74B5" w:themeColor="accent1" w:themeShade="BF"/>
+    </w:rPr>
+  </w:style>
+  <w:style w:type="paragraph" w:styleId="Nadpis5">
+    <w:name w:val="heading 5"/>
+    <w:basedOn w:val="Normln"/>
+    <w:next w:val="Normln"/>
+    <w:link w:val="Nadpis5Char"/>
+    <w:uiPriority w:val="9"/>
+    <w:unhideWhenUsed/>
+    <w:qFormat/>
+    <w:rsid w:val="00C90987"/>
+    <w:pPr>
+      <w:keepNext/>
+      <w:keepLines/>
+      <w:spacing w:before="40"/>
+      <w:outlineLvl w:val="4"/>
+    </w:pPr>
+    <w:rPr>
+      <w:rFonts w:asciiTheme="majorHAnsi" w:eastAsiaTheme="majorEastAsia" w:hAnsiTheme="majorHAnsi" w:cstheme="majorBidi"/>
+      <w:color w:val="2E74B5" w:themeColor="accent1" w:themeShade="BF"/>
     </w:rPr>
   </w:style>
   <w:style w:type="character" w:default="1" w:styleId="Standardnpsmoodstavce">
@@ -6659,6 +7008,45 @@
       <w:iCs/>
     </w:rPr>
   </w:style>
+  <w:style w:type="character" w:customStyle="1" w:styleId="Nadpis3Char">
+    <w:name w:val="Nadpis 3 Char"/>
+    <w:basedOn w:val="Standardnpsmoodstavce"/>
+    <w:link w:val="Nadpis3"/>
+    <w:uiPriority w:val="9"/>
+    <w:rsid w:val="00C90987"/>
+    <w:rPr>
+      <w:rFonts w:asciiTheme="majorHAnsi" w:eastAsiaTheme="majorEastAsia" w:hAnsiTheme="majorHAnsi" w:cstheme="majorBidi"/>
+      <w:color w:val="1F4D78" w:themeColor="accent1" w:themeShade="7F"/>
+      <w:sz w:val="24"/>
+      <w:szCs w:val="24"/>
+    </w:rPr>
+  </w:style>
+  <w:style w:type="character" w:customStyle="1" w:styleId="Nadpis4Char">
+    <w:name w:val="Nadpis 4 Char"/>
+    <w:basedOn w:val="Standardnpsmoodstavce"/>
+    <w:link w:val="Nadpis4"/>
+    <w:uiPriority w:val="9"/>
+    <w:rsid w:val="00C90987"/>
+    <w:rPr>
+      <w:rFonts w:asciiTheme="majorHAnsi" w:eastAsiaTheme="majorEastAsia" w:hAnsiTheme="majorHAnsi" w:cstheme="majorBidi"/>
+      <w:i/>
+      <w:iCs/>
+      <w:color w:val="2E74B5" w:themeColor="accent1" w:themeShade="BF"/>
+      <w:sz w:val="26"/>
+    </w:rPr>
+  </w:style>
+  <w:style w:type="character" w:customStyle="1" w:styleId="Nadpis5Char">
+    <w:name w:val="Nadpis 5 Char"/>
+    <w:basedOn w:val="Standardnpsmoodstavce"/>
+    <w:link w:val="Nadpis5"/>
+    <w:uiPriority w:val="9"/>
+    <w:rsid w:val="00C90987"/>
+    <w:rPr>
+      <w:rFonts w:asciiTheme="majorHAnsi" w:eastAsiaTheme="majorEastAsia" w:hAnsiTheme="majorHAnsi" w:cstheme="majorBidi"/>
+      <w:color w:val="2E74B5" w:themeColor="accent1" w:themeShade="BF"/>
+      <w:sz w:val="26"/>
+    </w:rPr>
+  </w:style>
 </w:styles>
 </file>
 

</xml_diff>